<commit_message>
Update Documentation for TALIS API New Acquisitions Tool.docx
</commit_message>
<xml_diff>
--- a/new_acq/Documentation for TALIS API New Acquisitions Tool.docx
+++ b/new_acq/Documentation for TALIS API New Acquisitions Tool.docx
@@ -1,6 +1,6 @@
 
 <file path=word/document.xml><?xml version="1.0" encoding="utf-8"?>
-<w:document xmlns:wpc="http://schemas.microsoft.com/office/word/2010/wordprocessingCanvas" xmlns:cx="http://schemas.microsoft.com/office/drawing/2014/chartex" xmlns:cx1="http://schemas.microsoft.com/office/drawing/2015/9/8/chartex" xmlns:cx2="http://schemas.microsoft.com/office/drawing/2015/10/21/chartex" xmlns:cx3="http://schemas.microsoft.com/office/drawing/2016/5/9/chartex" xmlns:cx4="http://schemas.microsoft.com/office/drawing/2016/5/10/chartex" xmlns:cx5="http://schemas.microsoft.com/office/drawing/2016/5/11/chartex" xmlns:cx6="http://schemas.microsoft.com/office/drawing/2016/5/12/chartex" xmlns:cx7="http://schemas.microsoft.com/office/drawing/2016/5/13/chartex" xmlns:cx8="http://schemas.microsoft.com/office/drawing/2016/5/14/chartex" xmlns:mc="http://schemas.openxmlformats.org/markup-compatibility/2006" xmlns:aink="http://schemas.microsoft.com/office/drawing/2016/ink" xmlns:am3d="http://schemas.microsoft.com/office/drawing/2017/model3d" xmlns:o="urn:schemas-microsoft-com:office:office" xmlns:r="http://schemas.openxmlformats.org/officeDocument/2006/relationships" xmlns:m="http://schemas.openxmlformats.org/officeDocument/2006/math" xmlns:v="urn:schemas-microsoft-com:vml" xmlns:wp14="http://schemas.microsoft.com/office/word/2010/wordprocessingDrawing" xmlns:wp="http://schemas.openxmlformats.org/drawingml/2006/wordprocessingDrawing" xmlns:w10="urn:schemas-microsoft-com:office:word" xmlns:w="http://schemas.openxmlformats.org/wordprocessingml/2006/main" xmlns:w14="http://schemas.microsoft.com/office/word/2010/wordml" xmlns:w15="http://schemas.microsoft.com/office/word/2012/wordml" xmlns:w16cex="http://schemas.microsoft.com/office/word/2018/wordml/cex" xmlns:w16cid="http://schemas.microsoft.com/office/word/2016/wordml/cid" xmlns:w16="http://schemas.microsoft.com/office/word/2018/wordml" xmlns:w16sdtdh="http://schemas.microsoft.com/office/word/2020/wordml/sdtdatahash" xmlns:w16se="http://schemas.microsoft.com/office/word/2015/wordml/symex" xmlns:wpg="http://schemas.microsoft.com/office/word/2010/wordprocessingGroup" xmlns:wpi="http://schemas.microsoft.com/office/word/2010/wordprocessingInk" xmlns:wne="http://schemas.microsoft.com/office/word/2006/wordml" xmlns:wps="http://schemas.microsoft.com/office/word/2010/wordprocessingShape" mc:Ignorable="w14 w15 w16se w16cid w16 w16cex w16sdtdh wp14">
+<w:document xmlns:wpc="http://schemas.microsoft.com/office/word/2010/wordprocessingCanvas" xmlns:cx="http://schemas.microsoft.com/office/drawing/2014/chartex" xmlns:cx1="http://schemas.microsoft.com/office/drawing/2015/9/8/chartex" xmlns:cx2="http://schemas.microsoft.com/office/drawing/2015/10/21/chartex" xmlns:cx3="http://schemas.microsoft.com/office/drawing/2016/5/9/chartex" xmlns:cx4="http://schemas.microsoft.com/office/drawing/2016/5/10/chartex" xmlns:cx5="http://schemas.microsoft.com/office/drawing/2016/5/11/chartex" xmlns:cx6="http://schemas.microsoft.com/office/drawing/2016/5/12/chartex" xmlns:cx7="http://schemas.microsoft.com/office/drawing/2016/5/13/chartex" xmlns:cx8="http://schemas.microsoft.com/office/drawing/2016/5/14/chartex" xmlns:mc="http://schemas.openxmlformats.org/markup-compatibility/2006" xmlns:aink="http://schemas.microsoft.com/office/drawing/2016/ink" xmlns:am3d="http://schemas.microsoft.com/office/drawing/2017/model3d" xmlns:o="urn:schemas-microsoft-com:office:office" xmlns:r="http://schemas.openxmlformats.org/officeDocument/2006/relationships" xmlns:m="http://schemas.openxmlformats.org/officeDocument/2006/math" xmlns:v="urn:schemas-microsoft-com:vml" xmlns:wp14="http://schemas.microsoft.com/office/word/2010/wordprocessingDrawing" xmlns:wp="http://schemas.openxmlformats.org/drawingml/2006/wordprocessingDrawing" xmlns:w10="urn:schemas-microsoft-com:office:word" xmlns:w="http://schemas.openxmlformats.org/wordprocessingml/2006/main" xmlns:w14="http://schemas.microsoft.com/office/word/2010/wordml" xmlns:w15="http://schemas.microsoft.com/office/word/2012/wordml" xmlns:w16cid="http://schemas.microsoft.com/office/word/2016/wordml/cid" xmlns:w16se="http://schemas.microsoft.com/office/word/2015/wordml/symex" xmlns:wpg="http://schemas.microsoft.com/office/word/2010/wordprocessingGroup" xmlns:wpi="http://schemas.microsoft.com/office/word/2010/wordprocessingInk" xmlns:wne="http://schemas.microsoft.com/office/word/2006/wordml" xmlns:wps="http://schemas.microsoft.com/office/word/2010/wordprocessingShape" mc:Ignorable="w14 w15 w16se w16cid wp14">
   <w:body>
     <w:p>
       <w:pPr>
@@ -67,124 +67,7 @@
           <w:szCs w:val="18"/>
           <w:lang w:eastAsia="en-GB"/>
         </w:rPr>
-        <w:t>Please note</w:t>
-      </w:r>
-      <w:r>
-        <w:rPr>
-          <w:rFonts w:ascii="Arial" w:eastAsia="Times New Roman" w:hAnsi="Arial" w:cs="Arial"/>
-          <w:bCs/>
-          <w:i/>
-          <w:iCs/>
-          <w:color w:val="000000"/>
-          <w:sz w:val="18"/>
-          <w:szCs w:val="18"/>
-          <w:lang w:eastAsia="en-GB"/>
-        </w:rPr>
-        <w:t>, b</w:t>
-      </w:r>
-      <w:r>
-        <w:rPr>
-          <w:rFonts w:ascii="Arial" w:eastAsia="Times New Roman" w:hAnsi="Arial" w:cs="Arial"/>
-          <w:bCs/>
-          <w:i/>
-          <w:iCs/>
-          <w:color w:val="000000"/>
-          <w:sz w:val="18"/>
-          <w:szCs w:val="18"/>
-          <w:lang w:eastAsia="en-GB"/>
-        </w:rPr>
-        <w:t xml:space="preserve">efore using this tool check with Talis whether you require an </w:t>
-      </w:r>
-      <w:r>
-        <w:rPr>
-          <w:rFonts w:ascii="Arial" w:eastAsia="Times New Roman" w:hAnsi="Arial" w:cs="Arial"/>
-          <w:bCs/>
-          <w:i/>
-          <w:iCs/>
-          <w:color w:val="000000"/>
-          <w:sz w:val="18"/>
-          <w:szCs w:val="18"/>
-          <w:lang w:eastAsia="en-GB"/>
-        </w:rPr>
-        <w:t>additional</w:t>
-      </w:r>
-      <w:r>
-        <w:rPr>
-          <w:rFonts w:ascii="Arial" w:eastAsia="Times New Roman" w:hAnsi="Arial" w:cs="Arial"/>
-          <w:bCs/>
-          <w:i/>
-          <w:iCs/>
-          <w:color w:val="000000"/>
-          <w:sz w:val="18"/>
-          <w:szCs w:val="18"/>
-          <w:lang w:eastAsia="en-GB"/>
-        </w:rPr>
-        <w:t xml:space="preserve"> scope</w:t>
-      </w:r>
-      <w:r>
-        <w:rPr>
-          <w:rFonts w:ascii="Arial" w:eastAsia="Times New Roman" w:hAnsi="Arial" w:cs="Arial"/>
-          <w:bCs/>
-          <w:i/>
-          <w:iCs/>
-          <w:color w:val="000000"/>
-          <w:sz w:val="18"/>
-          <w:szCs w:val="18"/>
-          <w:lang w:eastAsia="en-GB"/>
-        </w:rPr>
-        <w:t xml:space="preserve">.  You will </w:t>
-      </w:r>
-      <w:r>
-        <w:rPr>
-          <w:rFonts w:ascii="Arial" w:eastAsia="Times New Roman" w:hAnsi="Arial" w:cs="Arial"/>
-          <w:bCs/>
-          <w:i/>
-          <w:iCs/>
-          <w:color w:val="000000"/>
-          <w:sz w:val="18"/>
-          <w:szCs w:val="18"/>
-          <w:lang w:eastAsia="en-GB"/>
-        </w:rPr>
-        <w:t xml:space="preserve">need to add an additional scope for </w:t>
-      </w:r>
-      <w:r>
-        <w:rPr>
-          <w:rFonts w:ascii="Arial" w:eastAsia="Times New Roman" w:hAnsi="Arial" w:cs="Arial"/>
-          <w:bCs/>
-          <w:i/>
-          <w:iCs/>
-          <w:color w:val="000000"/>
-          <w:sz w:val="18"/>
-          <w:szCs w:val="18"/>
-          <w:lang w:eastAsia="en-GB"/>
-        </w:rPr>
-        <w:t xml:space="preserve">the </w:t>
-      </w:r>
-      <w:r>
-        <w:rPr>
-          <w:rFonts w:ascii="Arial" w:eastAsia="Times New Roman" w:hAnsi="Arial" w:cs="Arial"/>
-          <w:bCs/>
-          <w:i/>
-          <w:iCs/>
-          <w:color w:val="000000"/>
-          <w:sz w:val="18"/>
-          <w:szCs w:val="18"/>
-          <w:lang w:eastAsia="en-GB"/>
-        </w:rPr>
-        <w:t xml:space="preserve">“make resource” </w:t>
-      </w:r>
-      <w:r>
-        <w:rPr>
-          <w:rFonts w:ascii="Arial" w:eastAsia="Times New Roman" w:hAnsi="Arial" w:cs="Arial"/>
-          <w:bCs/>
-          <w:i/>
-          <w:iCs/>
-          <w:color w:val="000000"/>
-          <w:sz w:val="18"/>
-          <w:szCs w:val="18"/>
-          <w:lang w:eastAsia="en-GB"/>
-        </w:rPr>
-        <w:t>function in the tool.</w:t>
+        <w:t>Please note, before using this tool check with Talis whether you require an additional scope.  You will need to add an additional scope for the “make resource” function in the tool.</w:t>
       </w:r>
     </w:p>
     <w:p>
@@ -1476,7 +1359,6 @@
         </w:rPr>
         <w:t>ew%20Acquisitions%20-%20TARL%20API&amp;limit=25&amp;col_names=true&amp;apikey=l*************************</w:t>
       </w:r>
-      <w:proofErr w:type="gramStart"/>
       <w:r>
         <w:rPr>
           <w:rFonts w:ascii="Arial" w:eastAsia="Times New Roman" w:hAnsi="Arial" w:cs="Arial"/>
@@ -1499,7 +1381,6 @@
         </w:rPr>
         <w:t>;</w:t>
       </w:r>
-      <w:proofErr w:type="gramEnd"/>
     </w:p>
     <w:p>
       <w:pPr>
@@ -1962,63 +1843,7 @@
           <w:szCs w:val="18"/>
           <w:lang w:eastAsia="en-GB"/>
         </w:rPr>
-        <w:t xml:space="preserve">Please note, the report in the shared folder is for recent acquisitions.  However, this report can be changed to produce a wide range of reports.  The key thing to remember is the importance of retaining the same values in the same columns.  If you wish to change column positions or values, it </w:t>
-      </w:r>
-      <w:proofErr w:type="gramStart"/>
-      <w:r>
-        <w:rPr>
-          <w:rFonts w:ascii="Arial" w:eastAsia="Times New Roman" w:hAnsi="Arial" w:cs="Arial"/>
-          <w:bCs/>
-          <w:i/>
-          <w:iCs/>
-          <w:color w:val="000000"/>
-          <w:sz w:val="18"/>
-          <w:szCs w:val="18"/>
-          <w:lang w:eastAsia="en-GB"/>
-        </w:rPr>
-        <w:t>would</w:t>
-      </w:r>
-      <w:proofErr w:type="gramEnd"/>
-      <w:r>
-        <w:rPr>
-          <w:rFonts w:ascii="Arial" w:eastAsia="Times New Roman" w:hAnsi="Arial" w:cs="Arial"/>
-          <w:bCs/>
-          <w:i/>
-          <w:iCs/>
-          <w:color w:val="000000"/>
-          <w:sz w:val="18"/>
-          <w:szCs w:val="18"/>
-          <w:lang w:eastAsia="en-GB"/>
-        </w:rPr>
-        <w:t xml:space="preserve"> require changes to the script.  If you are uncertain of how to do </w:t>
-      </w:r>
-      <w:proofErr w:type="gramStart"/>
-      <w:r>
-        <w:rPr>
-          <w:rFonts w:ascii="Arial" w:eastAsia="Times New Roman" w:hAnsi="Arial" w:cs="Arial"/>
-          <w:bCs/>
-          <w:i/>
-          <w:iCs/>
-          <w:color w:val="000000"/>
-          <w:sz w:val="18"/>
-          <w:szCs w:val="18"/>
-          <w:lang w:eastAsia="en-GB"/>
-        </w:rPr>
-        <w:t>this</w:t>
-      </w:r>
-      <w:proofErr w:type="gramEnd"/>
-      <w:r>
-        <w:rPr>
-          <w:rFonts w:ascii="Arial" w:eastAsia="Times New Roman" w:hAnsi="Arial" w:cs="Arial"/>
-          <w:bCs/>
-          <w:i/>
-          <w:iCs/>
-          <w:color w:val="000000"/>
-          <w:sz w:val="18"/>
-          <w:szCs w:val="18"/>
-          <w:lang w:eastAsia="en-GB"/>
-        </w:rPr>
-        <w:t xml:space="preserve"> it is recommended you speak to the Talis Developer Community.</w:t>
+        <w:t>Please note, the report in the shared folder is for recent acquisitions.  However, this report can be changed to produce a wide range of reports.  The key thing to remember is the importance of retaining the same values in the same columns.  If you wish to change column positions or values, it would require changes to the script.  If you are uncertain of how to do this it is recommended you speak to the Talis Developer Community.</w:t>
       </w:r>
     </w:p>
     <w:p>
@@ -3080,28 +2905,6 @@
           <w:szCs w:val="18"/>
           <w:lang w:eastAsia="en-GB"/>
         </w:rPr>
-        <w:t>-&gt;lcn</w:t>
-      </w:r>
-      <w:r>
-        <w:rPr>
-          <w:rFonts w:ascii="Arial" w:eastAsia="Times New Roman" w:hAnsi="Arial" w:cs="Arial"/>
-          <w:bCs/>
-          <w:color w:val="000000"/>
-          <w:sz w:val="18"/>
-          <w:szCs w:val="18"/>
-          <w:lang w:eastAsia="en-GB"/>
-        </w:rPr>
-        <w:t>-&gt;resource_type</w:t>
-      </w:r>
-      <w:r>
-        <w:rPr>
-          <w:rFonts w:ascii="Arial" w:eastAsia="Times New Roman" w:hAnsi="Arial" w:cs="Arial"/>
-          <w:bCs/>
-          <w:color w:val="000000"/>
-          <w:sz w:val="18"/>
-          <w:szCs w:val="18"/>
-          <w:lang w:eastAsia="en-GB"/>
-        </w:rPr>
         <w:t>-&gt;</w:t>
       </w:r>
       <w:r>
@@ -3113,7 +2916,7 @@
           <w:szCs w:val="18"/>
           <w:lang w:eastAsia="en-GB"/>
         </w:rPr>
-        <w:t>publisher</w:t>
+        <w:t>resource_type</w:t>
       </w:r>
       <w:r>
         <w:rPr>
@@ -3135,6 +2938,39 @@
           <w:szCs w:val="18"/>
           <w:lang w:eastAsia="en-GB"/>
         </w:rPr>
+        <w:t>lcn</w:t>
+      </w:r>
+      <w:r>
+        <w:rPr>
+          <w:rFonts w:ascii="Arial" w:eastAsia="Times New Roman" w:hAnsi="Arial" w:cs="Arial"/>
+          <w:bCs/>
+          <w:color w:val="000000"/>
+          <w:sz w:val="18"/>
+          <w:szCs w:val="18"/>
+          <w:lang w:eastAsia="en-GB"/>
+        </w:rPr>
+        <w:t>-&gt;publisher</w:t>
+      </w:r>
+      <w:r>
+        <w:rPr>
+          <w:rFonts w:ascii="Arial" w:eastAsia="Times New Roman" w:hAnsi="Arial" w:cs="Arial"/>
+          <w:bCs/>
+          <w:color w:val="000000"/>
+          <w:sz w:val="18"/>
+          <w:szCs w:val="18"/>
+          <w:lang w:eastAsia="en-GB"/>
+        </w:rPr>
+        <w:t>-&gt;</w:t>
+      </w:r>
+      <w:r>
+        <w:rPr>
+          <w:rFonts w:ascii="Arial" w:eastAsia="Times New Roman" w:hAnsi="Arial" w:cs="Arial"/>
+          <w:bCs/>
+          <w:color w:val="000000"/>
+          <w:sz w:val="18"/>
+          <w:szCs w:val="18"/>
+          <w:lang w:eastAsia="en-GB"/>
+        </w:rPr>
         <w:t>title</w:t>
       </w:r>
       <w:r>
@@ -3312,40 +3148,29 @@
           <w:szCs w:val="18"/>
           <w:lang w:eastAsia="en-GB"/>
         </w:rPr>
+        <w:t xml:space="preserve">Book </w:t>
+      </w:r>
+      <w:r>
+        <w:rPr>
+          <w:rFonts w:ascii="Arial" w:eastAsia="Times New Roman" w:hAnsi="Arial" w:cs="Arial"/>
+          <w:bCs/>
+          <w:color w:val="000000" w:themeColor="text1"/>
+          <w:sz w:val="18"/>
+          <w:szCs w:val="18"/>
+          <w:lang w:eastAsia="en-GB"/>
+        </w:rPr>
+        <w:tab/>
+      </w:r>
+      <w:r>
+        <w:rPr>
+          <w:rFonts w:ascii="Arial" w:eastAsia="Times New Roman" w:hAnsi="Arial" w:cs="Arial"/>
+          <w:bCs/>
+          <w:color w:val="000000" w:themeColor="text1"/>
+          <w:sz w:val="18"/>
+          <w:szCs w:val="18"/>
+          <w:lang w:eastAsia="en-GB"/>
+        </w:rPr>
         <w:t xml:space="preserve">997210320003711 </w:t>
-      </w:r>
-      <w:r>
-        <w:rPr>
-          <w:rFonts w:ascii="Arial" w:eastAsia="Times New Roman" w:hAnsi="Arial" w:cs="Arial"/>
-          <w:bCs/>
-          <w:color w:val="000000" w:themeColor="text1"/>
-          <w:sz w:val="18"/>
-          <w:szCs w:val="18"/>
-          <w:lang w:eastAsia="en-GB"/>
-        </w:rPr>
-        <w:tab/>
-      </w:r>
-      <w:r>
-        <w:rPr>
-          <w:rFonts w:ascii="Arial" w:eastAsia="Times New Roman" w:hAnsi="Arial" w:cs="Arial"/>
-          <w:bCs/>
-          <w:color w:val="000000" w:themeColor="text1"/>
-          <w:sz w:val="18"/>
-          <w:szCs w:val="18"/>
-          <w:lang w:eastAsia="en-GB"/>
-        </w:rPr>
-        <w:t>Book</w:t>
-      </w:r>
-      <w:r>
-        <w:rPr>
-          <w:rFonts w:ascii="Arial" w:eastAsia="Times New Roman" w:hAnsi="Arial" w:cs="Arial"/>
-          <w:bCs/>
-          <w:color w:val="000000" w:themeColor="text1"/>
-          <w:sz w:val="18"/>
-          <w:szCs w:val="18"/>
-          <w:lang w:eastAsia="en-GB"/>
-        </w:rPr>
-        <w:t xml:space="preserve"> </w:t>
       </w:r>
       <w:r>
         <w:rPr>
@@ -3380,31 +3205,7 @@
           <w:lang w:eastAsia="en-GB"/>
         </w:rPr>
         <w:tab/>
-        <w:t xml:space="preserve">The seven Cs of </w:t>
-      </w:r>
-      <w:proofErr w:type="gramStart"/>
-      <w:r>
-        <w:rPr>
-          <w:rFonts w:ascii="Arial" w:eastAsia="Times New Roman" w:hAnsi="Arial" w:cs="Arial"/>
-          <w:bCs/>
-          <w:color w:val="000000" w:themeColor="text1"/>
-          <w:sz w:val="18"/>
-          <w:szCs w:val="18"/>
-          <w:lang w:eastAsia="en-GB"/>
-        </w:rPr>
-        <w:t>consulting :</w:t>
-      </w:r>
-      <w:proofErr w:type="gramEnd"/>
-      <w:r>
-        <w:rPr>
-          <w:rFonts w:ascii="Arial" w:eastAsia="Times New Roman" w:hAnsi="Arial" w:cs="Arial"/>
-          <w:bCs/>
-          <w:color w:val="000000" w:themeColor="text1"/>
-          <w:sz w:val="18"/>
-          <w:szCs w:val="18"/>
-          <w:lang w:eastAsia="en-GB"/>
-        </w:rPr>
-        <w:t xml:space="preserve"> the definitive guide to the consulting process /</w:t>
+        <w:t>The seven Cs of consulting : the definitive guide to the consulting process /</w:t>
       </w:r>
       <w:r>
         <w:rPr>
@@ -3516,19 +3317,42 @@
           <w:lang w:eastAsia="en-GB"/>
         </w:rPr>
         <w:tab/>
+      </w:r>
+      <w:r>
+        <w:rPr>
+          <w:rFonts w:ascii="Arial" w:eastAsia="Times New Roman" w:hAnsi="Arial" w:cs="Arial"/>
+          <w:bCs/>
+          <w:color w:val="000000" w:themeColor="text1"/>
+          <w:sz w:val="18"/>
+          <w:szCs w:val="18"/>
+          <w:lang w:eastAsia="en-GB"/>
+        </w:rPr>
+        <w:t>Book</w:t>
+      </w:r>
+      <w:r>
+        <w:rPr>
+          <w:rFonts w:ascii="Arial" w:eastAsia="Times New Roman" w:hAnsi="Arial" w:cs="Arial"/>
+          <w:bCs/>
+          <w:color w:val="000000" w:themeColor="text1"/>
+          <w:sz w:val="18"/>
+          <w:szCs w:val="18"/>
+          <w:lang w:eastAsia="en-GB"/>
+        </w:rPr>
+        <w:tab/>
+        <w:t xml:space="preserve"> </w:t>
+      </w:r>
+      <w:bookmarkStart w:id="1" w:name="_GoBack"/>
+      <w:bookmarkEnd w:id="1"/>
+      <w:r>
+        <w:rPr>
+          <w:rFonts w:ascii="Arial" w:eastAsia="Times New Roman" w:hAnsi="Arial" w:cs="Arial"/>
+          <w:bCs/>
+          <w:color w:val="000000" w:themeColor="text1"/>
+          <w:sz w:val="18"/>
+          <w:szCs w:val="18"/>
+          <w:lang w:eastAsia="en-GB"/>
+        </w:rPr>
         <w:t>997211720103711</w:t>
-      </w:r>
-      <w:r>
-        <w:rPr>
-          <w:rFonts w:ascii="Arial" w:eastAsia="Times New Roman" w:hAnsi="Arial" w:cs="Arial"/>
-          <w:bCs/>
-          <w:color w:val="000000" w:themeColor="text1"/>
-          <w:sz w:val="18"/>
-          <w:szCs w:val="18"/>
-          <w:lang w:eastAsia="en-GB"/>
-        </w:rPr>
-        <w:tab/>
-        <w:t xml:space="preserve"> Book</w:t>
       </w:r>
       <w:r>
         <w:rPr>
@@ -3552,31 +3376,7 @@
           <w:lang w:eastAsia="en-GB"/>
         </w:rPr>
         <w:tab/>
-        <w:t xml:space="preserve">Improvisation in drama, theatre and </w:t>
-      </w:r>
-      <w:proofErr w:type="gramStart"/>
-      <w:r>
-        <w:rPr>
-          <w:rFonts w:ascii="Arial" w:eastAsia="Times New Roman" w:hAnsi="Arial" w:cs="Arial"/>
-          <w:bCs/>
-          <w:color w:val="000000" w:themeColor="text1"/>
-          <w:sz w:val="18"/>
-          <w:szCs w:val="18"/>
-          <w:lang w:eastAsia="en-GB"/>
-        </w:rPr>
-        <w:t>performance :</w:t>
-      </w:r>
-      <w:proofErr w:type="gramEnd"/>
-      <w:r>
-        <w:rPr>
-          <w:rFonts w:ascii="Arial" w:eastAsia="Times New Roman" w:hAnsi="Arial" w:cs="Arial"/>
-          <w:bCs/>
-          <w:color w:val="000000" w:themeColor="text1"/>
-          <w:sz w:val="18"/>
-          <w:szCs w:val="18"/>
-          <w:lang w:eastAsia="en-GB"/>
-        </w:rPr>
-        <w:t xml:space="preserve"> history, practice, theory </w:t>
+        <w:t xml:space="preserve">Improvisation in drama, theatre and performance : history, practice, theory </w:t>
       </w:r>
       <w:hyperlink r:id="rId10" w:history="1">
         <w:r>
@@ -3704,7 +3504,7 @@
 </file>
 
 <file path=word/numbering.xml><?xml version="1.0" encoding="utf-8"?>
-<w:numbering xmlns:wpc="http://schemas.microsoft.com/office/word/2010/wordprocessingCanvas" xmlns:cx="http://schemas.microsoft.com/office/drawing/2014/chartex" xmlns:cx1="http://schemas.microsoft.com/office/drawing/2015/9/8/chartex" xmlns:cx2="http://schemas.microsoft.com/office/drawing/2015/10/21/chartex" xmlns:cx3="http://schemas.microsoft.com/office/drawing/2016/5/9/chartex" xmlns:cx4="http://schemas.microsoft.com/office/drawing/2016/5/10/chartex" xmlns:cx5="http://schemas.microsoft.com/office/drawing/2016/5/11/chartex" xmlns:cx6="http://schemas.microsoft.com/office/drawing/2016/5/12/chartex" xmlns:cx7="http://schemas.microsoft.com/office/drawing/2016/5/13/chartex" xmlns:cx8="http://schemas.microsoft.com/office/drawing/2016/5/14/chartex" xmlns:mc="http://schemas.openxmlformats.org/markup-compatibility/2006" xmlns:aink="http://schemas.microsoft.com/office/drawing/2016/ink" xmlns:am3d="http://schemas.microsoft.com/office/drawing/2017/model3d" xmlns:o="urn:schemas-microsoft-com:office:office" xmlns:r="http://schemas.openxmlformats.org/officeDocument/2006/relationships" xmlns:m="http://schemas.openxmlformats.org/officeDocument/2006/math" xmlns:v="urn:schemas-microsoft-com:vml" xmlns:wp14="http://schemas.microsoft.com/office/word/2010/wordprocessingDrawing" xmlns:wp="http://schemas.openxmlformats.org/drawingml/2006/wordprocessingDrawing" xmlns:w10="urn:schemas-microsoft-com:office:word" xmlns:w="http://schemas.openxmlformats.org/wordprocessingml/2006/main" xmlns:w14="http://schemas.microsoft.com/office/word/2010/wordml" xmlns:w15="http://schemas.microsoft.com/office/word/2012/wordml" xmlns:w16cex="http://schemas.microsoft.com/office/word/2018/wordml/cex" xmlns:w16cid="http://schemas.microsoft.com/office/word/2016/wordml/cid" xmlns:w16="http://schemas.microsoft.com/office/word/2018/wordml" xmlns:w16sdtdh="http://schemas.microsoft.com/office/word/2020/wordml/sdtdatahash" xmlns:w16se="http://schemas.microsoft.com/office/word/2015/wordml/symex" xmlns:wpg="http://schemas.microsoft.com/office/word/2010/wordprocessingGroup" xmlns:wpi="http://schemas.microsoft.com/office/word/2010/wordprocessingInk" xmlns:wne="http://schemas.microsoft.com/office/word/2006/wordml" xmlns:wps="http://schemas.microsoft.com/office/word/2010/wordprocessingShape" mc:Ignorable="w14 w15 w16se w16cid w16 w16cex w16sdtdh wp14">
+<w:numbering xmlns:wpc="http://schemas.microsoft.com/office/word/2010/wordprocessingCanvas" xmlns:cx="http://schemas.microsoft.com/office/drawing/2014/chartex" xmlns:cx1="http://schemas.microsoft.com/office/drawing/2015/9/8/chartex" xmlns:cx2="http://schemas.microsoft.com/office/drawing/2015/10/21/chartex" xmlns:cx3="http://schemas.microsoft.com/office/drawing/2016/5/9/chartex" xmlns:cx4="http://schemas.microsoft.com/office/drawing/2016/5/10/chartex" xmlns:cx5="http://schemas.microsoft.com/office/drawing/2016/5/11/chartex" xmlns:cx6="http://schemas.microsoft.com/office/drawing/2016/5/12/chartex" xmlns:cx7="http://schemas.microsoft.com/office/drawing/2016/5/13/chartex" xmlns:cx8="http://schemas.microsoft.com/office/drawing/2016/5/14/chartex" xmlns:mc="http://schemas.openxmlformats.org/markup-compatibility/2006" xmlns:aink="http://schemas.microsoft.com/office/drawing/2016/ink" xmlns:am3d="http://schemas.microsoft.com/office/drawing/2017/model3d" xmlns:o="urn:schemas-microsoft-com:office:office" xmlns:r="http://schemas.openxmlformats.org/officeDocument/2006/relationships" xmlns:m="http://schemas.openxmlformats.org/officeDocument/2006/math" xmlns:v="urn:schemas-microsoft-com:vml" xmlns:wp14="http://schemas.microsoft.com/office/word/2010/wordprocessingDrawing" xmlns:wp="http://schemas.openxmlformats.org/drawingml/2006/wordprocessingDrawing" xmlns:w10="urn:schemas-microsoft-com:office:word" xmlns:w="http://schemas.openxmlformats.org/wordprocessingml/2006/main" xmlns:w14="http://schemas.microsoft.com/office/word/2010/wordml" xmlns:w15="http://schemas.microsoft.com/office/word/2012/wordml" xmlns:w16cid="http://schemas.microsoft.com/office/word/2016/wordml/cid" xmlns:w16se="http://schemas.microsoft.com/office/word/2015/wordml/symex" xmlns:wpg="http://schemas.microsoft.com/office/word/2010/wordprocessingGroup" xmlns:wpi="http://schemas.microsoft.com/office/word/2010/wordprocessingInk" xmlns:wne="http://schemas.microsoft.com/office/word/2006/wordml" xmlns:wps="http://schemas.microsoft.com/office/word/2010/wordprocessingShape" mc:Ignorable="w14 w15 w16se w16cid wp14">
   <w:abstractNum w:abstractNumId="0" w15:restartNumberingAfterBreak="0">
     <w:nsid w:val="0F7831DB"/>
     <w:multiLevelType w:val="hybridMultilevel"/>
@@ -3825,7 +3625,7 @@
 </file>
 
 <file path=word/styles.xml><?xml version="1.0" encoding="utf-8"?>
-<w:styles xmlns:mc="http://schemas.openxmlformats.org/markup-compatibility/2006" xmlns:r="http://schemas.openxmlformats.org/officeDocument/2006/relationships" xmlns:w="http://schemas.openxmlformats.org/wordprocessingml/2006/main" xmlns:w14="http://schemas.microsoft.com/office/word/2010/wordml" xmlns:w15="http://schemas.microsoft.com/office/word/2012/wordml" xmlns:w16cex="http://schemas.microsoft.com/office/word/2018/wordml/cex" xmlns:w16cid="http://schemas.microsoft.com/office/word/2016/wordml/cid" xmlns:w16="http://schemas.microsoft.com/office/word/2018/wordml" xmlns:w16sdtdh="http://schemas.microsoft.com/office/word/2020/wordml/sdtdatahash" xmlns:w16se="http://schemas.microsoft.com/office/word/2015/wordml/symex" mc:Ignorable="w14 w15 w16se w16cid w16 w16cex w16sdtdh">
+<w:styles xmlns:mc="http://schemas.openxmlformats.org/markup-compatibility/2006" xmlns:r="http://schemas.openxmlformats.org/officeDocument/2006/relationships" xmlns:w="http://schemas.openxmlformats.org/wordprocessingml/2006/main" xmlns:w14="http://schemas.microsoft.com/office/word/2010/wordml" xmlns:w15="http://schemas.microsoft.com/office/word/2012/wordml" xmlns:w16cid="http://schemas.microsoft.com/office/word/2016/wordml/cid" xmlns:w16se="http://schemas.microsoft.com/office/word/2015/wordml/symex" mc:Ignorable="w14 w15 w16se w16cid">
   <w:docDefaults>
     <w:rPrDefault>
       <w:rPr>
@@ -3841,7 +3641,7 @@
       </w:pPr>
     </w:pPrDefault>
   </w:docDefaults>
-  <w:latentStyles w:defLockedState="0" w:defUIPriority="99" w:defSemiHidden="0" w:defUnhideWhenUsed="0" w:defQFormat="0" w:count="376">
+  <w:latentStyles w:defLockedState="0" w:defUIPriority="99" w:defSemiHidden="0" w:defUnhideWhenUsed="0" w:defQFormat="0" w:count="375">
     <w:lsdException w:name="Normal" w:uiPriority="0" w:qFormat="1"/>
     <w:lsdException w:name="heading 1" w:uiPriority="9" w:qFormat="1"/>
     <w:lsdException w:name="heading 2" w:semiHidden="1" w:uiPriority="9" w:unhideWhenUsed="1" w:qFormat="1"/>
@@ -4217,7 +4017,6 @@
     <w:lsdException w:name="Smart Hyperlink" w:semiHidden="1" w:unhideWhenUsed="1"/>
     <w:lsdException w:name="Hashtag" w:semiHidden="1" w:unhideWhenUsed="1"/>
     <w:lsdException w:name="Unresolved Mention" w:semiHidden="1" w:unhideWhenUsed="1"/>
-    <w:lsdException w:name="Smart Link" w:semiHidden="1" w:unhideWhenUsed="1"/>
   </w:latentStyles>
   <w:style w:type="paragraph" w:default="1" w:styleId="Normal">
     <w:name w:val="Normal"/>

</xml_diff>